<commit_message>
AspNetCoreToDo. Se agrego Autorizacion con roles (sin hacer el seeding de la BD). Hasta la pagina 89
</commit_message>
<xml_diff>
--- a/NuevasCaracteristicas.docx
+++ b/NuevasCaracteristicas.docx
@@ -180,43 +180,19 @@
           <w:szCs w:val="20"/>
           <w:lang w:eastAsia="es-AR"/>
         </w:rPr>
-        <w:t>Para el Administrador agregar un </w:t>
-      </w:r>
-      <w:proofErr w:type="spellStart"/>
-      <w:r>
-        <w:rPr>
-          <w:rFonts w:eastAsia="Times New Roman" w:cs="Arial"/>
-          <w:b/>
-          <w:bCs/>
-          <w:color w:val="222222"/>
-          <w:sz w:val="20"/>
-          <w:szCs w:val="20"/>
-          <w:lang w:eastAsia="es-AR"/>
-        </w:rPr>
-        <w:t>dropdown</w:t>
-      </w:r>
-      <w:proofErr w:type="spellEnd"/>
-      <w:r>
-        <w:rPr>
-          <w:rFonts w:eastAsia="Times New Roman" w:cs="Arial"/>
-          <w:b/>
-          <w:bCs/>
-          <w:color w:val="222222"/>
-          <w:sz w:val="20"/>
-          <w:szCs w:val="20"/>
-          <w:lang w:eastAsia="es-AR"/>
-        </w:rPr>
-        <w:t> </w:t>
-      </w:r>
-      <w:r>
-        <w:rPr>
-          <w:rFonts w:eastAsia="Times New Roman" w:cs="Arial"/>
-          <w:color w:val="222222"/>
-          <w:sz w:val="20"/>
-          <w:szCs w:val="20"/>
-          <w:lang w:eastAsia="es-AR"/>
-        </w:rPr>
-        <w:t>que permita filtrar los Todos por usuario.</w:t>
+        <w:t>Que los usuarios tengan un nombre o alias, para que no aparezca el mail como identificación.</w:t>
+      </w:r>
+      <w:bookmarkStart w:id="0" w:name="_GoBack"/>
+      <w:bookmarkEnd w:id="0"/>
+      <w:r>
+        <w:rPr>
+          <w:rFonts w:eastAsia="Times New Roman" w:cs="Arial"/>
+          <w:color w:val="222222"/>
+          <w:sz w:val="20"/>
+          <w:szCs w:val="20"/>
+          <w:lang w:eastAsia="es-AR"/>
+        </w:rPr>
+        <w:t xml:space="preserve"> </w:t>
       </w:r>
     </w:p>
     <w:p>
@@ -244,27 +220,43 @@
           <w:szCs w:val="20"/>
           <w:lang w:eastAsia="es-AR"/>
         </w:rPr>
-        <w:t>Habilitar algún procedimiento para que un usuario pueda pedir m</w:t>
-      </w:r>
-      <w:r>
-        <w:rPr>
-          <w:rFonts w:eastAsia="Times New Roman" w:cs="Arial"/>
-          <w:color w:val="222222"/>
-          <w:sz w:val="20"/>
-          <w:szCs w:val="20"/>
-          <w:lang w:eastAsia="es-AR"/>
-        </w:rPr>
-        <w:t>á</w:t>
-      </w:r>
-      <w:r>
-        <w:rPr>
-          <w:rFonts w:eastAsia="Times New Roman" w:cs="Arial"/>
-          <w:color w:val="222222"/>
-          <w:sz w:val="20"/>
-          <w:szCs w:val="20"/>
-          <w:lang w:eastAsia="es-AR"/>
-        </w:rPr>
-        <w:t>s tiempo al administrador, cuando un Todo este por expirar. </w:t>
+        <w:t>Para el Administrador agregar un </w:t>
+      </w:r>
+      <w:proofErr w:type="spellStart"/>
+      <w:r>
+        <w:rPr>
+          <w:rFonts w:eastAsia="Times New Roman" w:cs="Arial"/>
+          <w:b/>
+          <w:bCs/>
+          <w:color w:val="222222"/>
+          <w:sz w:val="20"/>
+          <w:szCs w:val="20"/>
+          <w:lang w:eastAsia="es-AR"/>
+        </w:rPr>
+        <w:t>dropdown</w:t>
+      </w:r>
+      <w:proofErr w:type="spellEnd"/>
+      <w:r>
+        <w:rPr>
+          <w:rFonts w:eastAsia="Times New Roman" w:cs="Arial"/>
+          <w:b/>
+          <w:bCs/>
+          <w:color w:val="222222"/>
+          <w:sz w:val="20"/>
+          <w:szCs w:val="20"/>
+          <w:lang w:eastAsia="es-AR"/>
+        </w:rPr>
+        <w:t> </w:t>
+      </w:r>
+      <w:r>
+        <w:rPr>
+          <w:rFonts w:eastAsia="Times New Roman" w:cs="Arial"/>
+          <w:color w:val="222222"/>
+          <w:sz w:val="20"/>
+          <w:szCs w:val="20"/>
+          <w:lang w:eastAsia="es-AR"/>
+        </w:rPr>
+        <w:t>que permita filtrar los Todos por usuario.</w:t>
       </w:r>
     </w:p>
     <w:p>
@@ -292,31 +284,27 @@
           <w:szCs w:val="20"/>
           <w:lang w:eastAsia="es-AR"/>
         </w:rPr>
-        <w:t>Poder ver los Todos finalizados, podría ser a través de un </w:t>
-      </w:r>
-      <w:proofErr w:type="spellStart"/>
-      <w:r>
-        <w:rPr>
-          <w:rFonts w:eastAsia="Times New Roman" w:cs="Arial"/>
-          <w:b/>
-          <w:bCs/>
-          <w:color w:val="222222"/>
-          <w:sz w:val="20"/>
-          <w:szCs w:val="20"/>
-          <w:lang w:eastAsia="es-AR"/>
-        </w:rPr>
-        <w:t>checkbox</w:t>
-      </w:r>
-      <w:proofErr w:type="spellEnd"/>
-      <w:r>
-        <w:rPr>
-          <w:rFonts w:eastAsia="Times New Roman" w:cs="Arial"/>
-          <w:color w:val="222222"/>
-          <w:sz w:val="20"/>
-          <w:szCs w:val="20"/>
-          <w:lang w:eastAsia="es-AR"/>
-        </w:rPr>
-        <w:t> que habilite/des-habilite la visualización de los Todos finalizados.</w:t>
+        <w:t>Habilitar algún procedimiento para que un usuario pueda pedir m</w:t>
+      </w:r>
+      <w:r>
+        <w:rPr>
+          <w:rFonts w:eastAsia="Times New Roman" w:cs="Arial"/>
+          <w:color w:val="222222"/>
+          <w:sz w:val="20"/>
+          <w:szCs w:val="20"/>
+          <w:lang w:eastAsia="es-AR"/>
+        </w:rPr>
+        <w:t>á</w:t>
+      </w:r>
+      <w:r>
+        <w:rPr>
+          <w:rFonts w:eastAsia="Times New Roman" w:cs="Arial"/>
+          <w:color w:val="222222"/>
+          <w:sz w:val="20"/>
+          <w:szCs w:val="20"/>
+          <w:lang w:eastAsia="es-AR"/>
+        </w:rPr>
+        <w:t>s tiempo al administrador, cuando un Todo este por expirar. </w:t>
       </w:r>
     </w:p>
     <w:p>
@@ -344,7 +332,31 @@
           <w:szCs w:val="20"/>
           <w:lang w:eastAsia="es-AR"/>
         </w:rPr>
-        <w:t>Ver los Todos con letras rojas (o fondo rojo claro) los Todos que se hallan pasado el tiempo de finalización. Y en verde (o fondo en verde claro) las tareas finalizadas (en proceso).  </w:t>
+        <w:t>Poder ver los Todos finalizados, podría ser a través de un </w:t>
+      </w:r>
+      <w:proofErr w:type="spellStart"/>
+      <w:r>
+        <w:rPr>
+          <w:rFonts w:eastAsia="Times New Roman" w:cs="Arial"/>
+          <w:b/>
+          <w:bCs/>
+          <w:color w:val="222222"/>
+          <w:sz w:val="20"/>
+          <w:szCs w:val="20"/>
+          <w:lang w:eastAsia="es-AR"/>
+        </w:rPr>
+        <w:t>checkbox</w:t>
+      </w:r>
+      <w:proofErr w:type="spellEnd"/>
+      <w:r>
+        <w:rPr>
+          <w:rFonts w:eastAsia="Times New Roman" w:cs="Arial"/>
+          <w:color w:val="222222"/>
+          <w:sz w:val="20"/>
+          <w:szCs w:val="20"/>
+          <w:lang w:eastAsia="es-AR"/>
+        </w:rPr>
+        <w:t> que habilite/des-habilite la visualización de los Todos finalizados.</w:t>
       </w:r>
     </w:p>
     <w:p>
@@ -372,6 +384,34 @@
           <w:szCs w:val="20"/>
           <w:lang w:eastAsia="es-AR"/>
         </w:rPr>
+        <w:t>Ver los Todos con letras rojas (o fondo rojo claro) los Todos que se hallan pasado el tiempo de finalización. Y en verde (o fondo en verde claro) las tareas finalizadas (en proceso).  </w:t>
+      </w:r>
+    </w:p>
+    <w:p>
+      <w:pPr>
+        <w:numPr>
+          <w:ilvl w:val="0"/>
+          <w:numId w:val="1"/>
+        </w:numPr>
+        <w:shd w:val="clear" w:color="auto" w:fill="FFFFFF"/>
+        <w:spacing w:before="100" w:beforeAutospacing="1" w:after="100" w:afterAutospacing="1" w:line="240" w:lineRule="auto"/>
+        <w:ind w:left="945"/>
+        <w:rPr>
+          <w:rFonts w:eastAsia="Times New Roman" w:cs="Arial"/>
+          <w:color w:val="222222"/>
+          <w:sz w:val="20"/>
+          <w:szCs w:val="20"/>
+          <w:lang w:eastAsia="es-AR"/>
+        </w:rPr>
+      </w:pPr>
+      <w:r>
+        <w:rPr>
+          <w:rFonts w:eastAsia="Times New Roman" w:cs="Arial"/>
+          <w:color w:val="222222"/>
+          <w:sz w:val="20"/>
+          <w:szCs w:val="20"/>
+          <w:lang w:eastAsia="es-AR"/>
+        </w:rPr>
         <w:t>Que el creador de la tarea pueda seleccionar una fecha de finalización, usando un </w:t>
       </w:r>
       <w:proofErr w:type="spellStart"/>
@@ -753,8 +793,6 @@
         </w:rPr>
         <w:t>Retirar las cosas de Microsoft.</w:t>
       </w:r>
-      <w:bookmarkStart w:id="0" w:name="_GoBack"/>
-      <w:bookmarkEnd w:id="0"/>
     </w:p>
     <w:sectPr>
       <w:pgSz w:w="12240" w:h="15840"/>
@@ -1673,7 +1711,7 @@
 </file>
 
 <file path=customXml/itemProps1.xml><?xml version="1.0" encoding="utf-8"?>
-<ds:datastoreItem xmlns:ds="http://schemas.openxmlformats.org/officeDocument/2006/customXml" ds:itemID="{7A7F10B1-D8FD-4B96-9255-770952F5E4F8}">
+<ds:datastoreItem xmlns:ds="http://schemas.openxmlformats.org/officeDocument/2006/customXml" ds:itemID="{B8C18665-7E02-4B1A-B1D8-5DB5BD7C2D40}">
   <ds:schemaRefs>
     <ds:schemaRef ds:uri="http://schemas.openxmlformats.org/officeDocument/2006/bibliography"/>
   </ds:schemaRefs>

</xml_diff>

<commit_message>
AspNetCoreToDo. Se agrego los UnitTest e IntegrationTest. Hasta la pagina 111
</commit_message>
<xml_diff>
--- a/NuevasCaracteristicas.docx
+++ b/NuevasCaracteristicas.docx
@@ -19,6 +19,15 @@
           <w:u w:val="single"/>
         </w:rPr>
         <w:t>Nuevas Características</w:t>
+      </w:r>
+      <w:r>
+        <w:rPr>
+          <w:b/>
+          <w:sz w:val="24"/>
+          <w:szCs w:val="24"/>
+          <w:u w:val="single"/>
+        </w:rPr>
+        <w:t>:</w:t>
       </w:r>
     </w:p>
     <w:p>
@@ -180,19 +189,7 @@
           <w:szCs w:val="20"/>
           <w:lang w:eastAsia="es-AR"/>
         </w:rPr>
-        <w:t>Que los usuarios tengan un nombre o alias, para que no aparezca el mail como identificación.</w:t>
-      </w:r>
-      <w:bookmarkStart w:id="0" w:name="_GoBack"/>
-      <w:bookmarkEnd w:id="0"/>
-      <w:r>
-        <w:rPr>
-          <w:rFonts w:eastAsia="Times New Roman" w:cs="Arial"/>
-          <w:color w:val="222222"/>
-          <w:sz w:val="20"/>
-          <w:szCs w:val="20"/>
-          <w:lang w:eastAsia="es-AR"/>
-        </w:rPr>
-        <w:t xml:space="preserve"> </w:t>
+        <w:t xml:space="preserve">Que los usuarios tengan un nombre o alias, para que no aparezca el mail como identificación. </w:t>
       </w:r>
     </w:p>
     <w:p>
@@ -389,24 +386,52 @@
     </w:p>
     <w:p>
       <w:pPr>
+        <w:rPr>
+          <w:b/>
+          <w:sz w:val="24"/>
+          <w:szCs w:val="24"/>
+          <w:u w:val="single"/>
+        </w:rPr>
+      </w:pPr>
+      <w:r>
+        <w:rPr>
+          <w:b/>
+          <w:sz w:val="24"/>
+          <w:szCs w:val="24"/>
+          <w:u w:val="single"/>
+        </w:rPr>
+        <w:t>Nuevas Características</w:t>
+      </w:r>
+      <w:r>
+        <w:rPr>
+          <w:b/>
+          <w:sz w:val="24"/>
+          <w:szCs w:val="24"/>
+          <w:u w:val="single"/>
+        </w:rPr>
+        <w:t xml:space="preserve"> sugeridas por el autor:</w:t>
+      </w:r>
+    </w:p>
+    <w:p>
+      <w:pPr>
         <w:numPr>
           <w:ilvl w:val="0"/>
-          <w:numId w:val="1"/>
+          <w:numId w:val="3"/>
         </w:numPr>
         <w:shd w:val="clear" w:color="auto" w:fill="FFFFFF"/>
         <w:spacing w:before="100" w:beforeAutospacing="1" w:after="100" w:afterAutospacing="1" w:line="240" w:lineRule="auto"/>
-        <w:ind w:left="945"/>
-        <w:rPr>
-          <w:rFonts w:eastAsia="Times New Roman" w:cs="Arial"/>
-          <w:color w:val="222222"/>
-          <w:sz w:val="20"/>
-          <w:szCs w:val="20"/>
-          <w:lang w:eastAsia="es-AR"/>
-        </w:rPr>
-      </w:pPr>
-      <w:r>
-        <w:rPr>
-          <w:rFonts w:eastAsia="Times New Roman" w:cs="Arial"/>
+        <w:rPr>
+          <w:rFonts w:eastAsia="Times New Roman" w:cs="Arial"/>
+          <w:color w:val="222222"/>
+          <w:sz w:val="20"/>
+          <w:szCs w:val="20"/>
+          <w:lang w:eastAsia="es-AR"/>
+        </w:rPr>
+      </w:pPr>
+      <w:r>
+        <w:rPr>
+          <w:rFonts w:eastAsia="Times New Roman" w:cs="Arial"/>
+          <w:strike/>
           <w:color w:val="222222"/>
           <w:sz w:val="20"/>
           <w:szCs w:val="20"/>
@@ -420,6 +445,7 @@
           <w:rFonts w:eastAsia="Times New Roman" w:cs="Arial"/>
           <w:b/>
           <w:bCs/>
+          <w:strike/>
           <w:color w:val="222222"/>
           <w:sz w:val="20"/>
           <w:szCs w:val="20"/>
@@ -431,6 +457,17 @@
       <w:r>
         <w:rPr>
           <w:rFonts w:eastAsia="Times New Roman" w:cs="Arial"/>
+          <w:color w:val="222222"/>
+          <w:sz w:val="20"/>
+          <w:szCs w:val="20"/>
+          <w:lang w:eastAsia="es-AR"/>
+        </w:rPr>
+        <w:t>. Falta limitar la fecha, para no poder crear tareas en tiempo pasado, y verificar en el </w:t>
+      </w:r>
+      <w:proofErr w:type="spellStart"/>
+      <w:r>
+        <w:rPr>
+          <w:rFonts w:eastAsia="Times New Roman" w:cs="Arial"/>
           <w:b/>
           <w:bCs/>
           <w:color w:val="222222"/>
@@ -438,6 +475,19 @@
           <w:szCs w:val="20"/>
           <w:lang w:eastAsia="es-AR"/>
         </w:rPr>
+        <w:t>controler</w:t>
+      </w:r>
+      <w:proofErr w:type="spellEnd"/>
+      <w:r>
+        <w:rPr>
+          <w:rFonts w:eastAsia="Times New Roman" w:cs="Arial"/>
+          <w:b/>
+          <w:bCs/>
+          <w:color w:val="222222"/>
+          <w:sz w:val="20"/>
+          <w:szCs w:val="20"/>
+          <w:lang w:eastAsia="es-AR"/>
+        </w:rPr>
         <w:t> </w:t>
       </w:r>
       <w:r>
@@ -448,64 +498,37 @@
           <w:szCs w:val="20"/>
           <w:lang w:eastAsia="es-AR"/>
         </w:rPr>
-        <w:t>(ya est</w:t>
-      </w:r>
-      <w:r>
-        <w:rPr>
-          <w:rFonts w:eastAsia="Times New Roman" w:cs="Arial"/>
-          <w:color w:val="222222"/>
-          <w:sz w:val="20"/>
-          <w:szCs w:val="20"/>
-          <w:lang w:eastAsia="es-AR"/>
-        </w:rPr>
-        <w:t>á</w:t>
-      </w:r>
-      <w:r>
-        <w:rPr>
-          <w:rFonts w:eastAsia="Times New Roman" w:cs="Arial"/>
-          <w:color w:val="222222"/>
-          <w:sz w:val="20"/>
-          <w:szCs w:val="20"/>
-          <w:lang w:eastAsia="es-AR"/>
-        </w:rPr>
-        <w:t xml:space="preserve"> funcionando). Falta limitar la fecha, para no poder crear tareas en tiempo pasado, y verificar en el </w:t>
-      </w:r>
-      <w:proofErr w:type="spellStart"/>
-      <w:r>
-        <w:rPr>
-          <w:rFonts w:eastAsia="Times New Roman" w:cs="Arial"/>
-          <w:b/>
-          <w:bCs/>
-          <w:color w:val="222222"/>
-          <w:sz w:val="20"/>
-          <w:szCs w:val="20"/>
-          <w:lang w:eastAsia="es-AR"/>
-        </w:rPr>
-        <w:t>controler</w:t>
-      </w:r>
-      <w:proofErr w:type="spellEnd"/>
-      <w:r>
-        <w:rPr>
-          <w:rFonts w:eastAsia="Times New Roman" w:cs="Arial"/>
-          <w:b/>
-          <w:bCs/>
-          <w:color w:val="222222"/>
-          <w:sz w:val="20"/>
-          <w:szCs w:val="20"/>
-          <w:lang w:eastAsia="es-AR"/>
-        </w:rPr>
-        <w:t> </w:t>
-      </w:r>
-      <w:r>
-        <w:rPr>
-          <w:rFonts w:eastAsia="Times New Roman" w:cs="Arial"/>
-          <w:color w:val="222222"/>
-          <w:sz w:val="20"/>
-          <w:szCs w:val="20"/>
-          <w:lang w:eastAsia="es-AR"/>
-        </w:rPr>
         <w:t>que la fecha no sea en tiempo pasado.</w:t>
       </w:r>
+    </w:p>
+    <w:p>
+      <w:pPr>
+        <w:numPr>
+          <w:ilvl w:val="0"/>
+          <w:numId w:val="3"/>
+        </w:numPr>
+        <w:shd w:val="clear" w:color="auto" w:fill="FFFFFF"/>
+        <w:spacing w:before="100" w:beforeAutospacing="1" w:after="100" w:afterAutospacing="1" w:line="240" w:lineRule="auto"/>
+        <w:rPr>
+          <w:rFonts w:eastAsia="Times New Roman" w:cs="Arial"/>
+          <w:color w:val="222222"/>
+          <w:sz w:val="20"/>
+          <w:szCs w:val="20"/>
+          <w:lang w:eastAsia="es-AR"/>
+        </w:rPr>
+      </w:pPr>
+      <w:r>
+        <w:rPr>
+          <w:rFonts w:eastAsia="Times New Roman" w:cs="Arial"/>
+          <w:color w:val="222222"/>
+          <w:sz w:val="20"/>
+          <w:szCs w:val="20"/>
+          <w:lang w:eastAsia="es-AR"/>
+        </w:rPr>
+        <w:t>Darle la habilidad al administrador de borrar un usuario.</w:t>
+      </w:r>
+      <w:bookmarkStart w:id="0" w:name="_GoBack"/>
+      <w:bookmarkEnd w:id="0"/>
     </w:p>
     <w:p>
       <w:pPr>
@@ -524,6 +547,15 @@
           <w:u w:val="single"/>
         </w:rPr>
         <w:t>Cambios Cosméticos</w:t>
+      </w:r>
+      <w:r>
+        <w:rPr>
+          <w:b/>
+          <w:sz w:val="24"/>
+          <w:szCs w:val="24"/>
+          <w:u w:val="single"/>
+        </w:rPr>
+        <w:t>:</w:t>
       </w:r>
     </w:p>
     <w:p>
@@ -1032,11 +1064,127 @@
       </w:pPr>
     </w:lvl>
   </w:abstractNum>
+  <w:abstractNum w:abstractNumId="2">
+    <w:nsid w:val="3AF0425F"/>
+    <w:multiLevelType w:val="multilevel"/>
+    <w:tmpl w:val="76BEEEE4"/>
+    <w:lvl w:ilvl="0">
+      <w:start w:val="1"/>
+      <w:numFmt w:val="decimal"/>
+      <w:lvlText w:val="%1."/>
+      <w:lvlJc w:val="left"/>
+      <w:pPr>
+        <w:tabs>
+          <w:tab w:val="num" w:pos="720"/>
+        </w:tabs>
+        <w:ind w:left="720" w:hanging="360"/>
+      </w:pPr>
+    </w:lvl>
+    <w:lvl w:ilvl="1" w:tentative="1">
+      <w:start w:val="1"/>
+      <w:numFmt w:val="decimal"/>
+      <w:lvlText w:val="%2."/>
+      <w:lvlJc w:val="left"/>
+      <w:pPr>
+        <w:tabs>
+          <w:tab w:val="num" w:pos="1440"/>
+        </w:tabs>
+        <w:ind w:left="1440" w:hanging="360"/>
+      </w:pPr>
+    </w:lvl>
+    <w:lvl w:ilvl="2" w:tentative="1">
+      <w:start w:val="1"/>
+      <w:numFmt w:val="decimal"/>
+      <w:lvlText w:val="%3."/>
+      <w:lvlJc w:val="left"/>
+      <w:pPr>
+        <w:tabs>
+          <w:tab w:val="num" w:pos="2160"/>
+        </w:tabs>
+        <w:ind w:left="2160" w:hanging="360"/>
+      </w:pPr>
+    </w:lvl>
+    <w:lvl w:ilvl="3" w:tentative="1">
+      <w:start w:val="1"/>
+      <w:numFmt w:val="decimal"/>
+      <w:lvlText w:val="%4."/>
+      <w:lvlJc w:val="left"/>
+      <w:pPr>
+        <w:tabs>
+          <w:tab w:val="num" w:pos="2880"/>
+        </w:tabs>
+        <w:ind w:left="2880" w:hanging="360"/>
+      </w:pPr>
+    </w:lvl>
+    <w:lvl w:ilvl="4" w:tentative="1">
+      <w:start w:val="1"/>
+      <w:numFmt w:val="decimal"/>
+      <w:lvlText w:val="%5."/>
+      <w:lvlJc w:val="left"/>
+      <w:pPr>
+        <w:tabs>
+          <w:tab w:val="num" w:pos="3600"/>
+        </w:tabs>
+        <w:ind w:left="3600" w:hanging="360"/>
+      </w:pPr>
+    </w:lvl>
+    <w:lvl w:ilvl="5" w:tentative="1">
+      <w:start w:val="1"/>
+      <w:numFmt w:val="decimal"/>
+      <w:lvlText w:val="%6."/>
+      <w:lvlJc w:val="left"/>
+      <w:pPr>
+        <w:tabs>
+          <w:tab w:val="num" w:pos="4320"/>
+        </w:tabs>
+        <w:ind w:left="4320" w:hanging="360"/>
+      </w:pPr>
+    </w:lvl>
+    <w:lvl w:ilvl="6" w:tentative="1">
+      <w:start w:val="1"/>
+      <w:numFmt w:val="decimal"/>
+      <w:lvlText w:val="%7."/>
+      <w:lvlJc w:val="left"/>
+      <w:pPr>
+        <w:tabs>
+          <w:tab w:val="num" w:pos="5040"/>
+        </w:tabs>
+        <w:ind w:left="5040" w:hanging="360"/>
+      </w:pPr>
+    </w:lvl>
+    <w:lvl w:ilvl="7" w:tentative="1">
+      <w:start w:val="1"/>
+      <w:numFmt w:val="decimal"/>
+      <w:lvlText w:val="%8."/>
+      <w:lvlJc w:val="left"/>
+      <w:pPr>
+        <w:tabs>
+          <w:tab w:val="num" w:pos="5760"/>
+        </w:tabs>
+        <w:ind w:left="5760" w:hanging="360"/>
+      </w:pPr>
+    </w:lvl>
+    <w:lvl w:ilvl="8" w:tentative="1">
+      <w:start w:val="1"/>
+      <w:numFmt w:val="decimal"/>
+      <w:lvlText w:val="%9."/>
+      <w:lvlJc w:val="left"/>
+      <w:pPr>
+        <w:tabs>
+          <w:tab w:val="num" w:pos="6480"/>
+        </w:tabs>
+        <w:ind w:left="6480" w:hanging="360"/>
+      </w:pPr>
+    </w:lvl>
+  </w:abstractNum>
   <w:num w:numId="1">
     <w:abstractNumId w:val="1"/>
   </w:num>
   <w:num w:numId="2">
     <w:abstractNumId w:val="0"/>
+  </w:num>
+  <w:num w:numId="3">
+    <w:abstractNumId w:val="2"/>
   </w:num>
 </w:numbering>
 </file>
@@ -1228,6 +1376,17 @@
     <w:semiHidden/>
     <w:unhideWhenUsed/>
   </w:style>
+  <w:style w:type="paragraph" w:styleId="Prrafodelista">
+    <w:name w:val="List Paragraph"/>
+    <w:basedOn w:val="Normal"/>
+    <w:uiPriority w:val="34"/>
+    <w:qFormat/>
+    <w:rsid w:val="004549D0"/>
+    <w:pPr>
+      <w:ind w:left="720"/>
+      <w:contextualSpacing/>
+    </w:pPr>
+  </w:style>
 </w:styles>
 </file>
 
@@ -1417,6 +1576,17 @@
     <w:uiPriority w:val="99"/>
     <w:semiHidden/>
     <w:unhideWhenUsed/>
+  </w:style>
+  <w:style w:type="paragraph" w:styleId="Prrafodelista">
+    <w:name w:val="List Paragraph"/>
+    <w:basedOn w:val="Normal"/>
+    <w:uiPriority w:val="34"/>
+    <w:qFormat/>
+    <w:rsid w:val="004549D0"/>
+    <w:pPr>
+      <w:ind w:left="720"/>
+      <w:contextualSpacing/>
+    </w:pPr>
   </w:style>
 </w:styles>
 </file>
@@ -1711,7 +1881,7 @@
 </file>
 
 <file path=customXml/itemProps1.xml><?xml version="1.0" encoding="utf-8"?>
-<ds:datastoreItem xmlns:ds="http://schemas.openxmlformats.org/officeDocument/2006/customXml" ds:itemID="{B8C18665-7E02-4B1A-B1D8-5DB5BD7C2D40}">
+<ds:datastoreItem xmlns:ds="http://schemas.openxmlformats.org/officeDocument/2006/customXml" ds:itemID="{5EED2EBB-150D-48C6-BCCC-B85167631672}">
   <ds:schemaRefs>
     <ds:schemaRef ds:uri="http://schemas.openxmlformats.org/officeDocument/2006/bibliography"/>
   </ds:schemaRefs>

</xml_diff>

<commit_message>
Se agrego una nueva Vista-Controlador-Servicio para mostrar los Todos finalizados
</commit_message>
<xml_diff>
--- a/NuevasCaracteristicas.docx
+++ b/NuevasCaracteristicas.docx
@@ -355,6 +355,39 @@
         </w:rPr>
         <w:t> que habilite/des-habilite la visualización de los Todos finalizados.</w:t>
       </w:r>
+      <w:r>
+        <w:rPr>
+          <w:rFonts w:eastAsia="Times New Roman" w:cs="Arial"/>
+          <w:color w:val="222222"/>
+          <w:sz w:val="20"/>
+          <w:szCs w:val="20"/>
+          <w:lang w:eastAsia="es-AR"/>
+        </w:rPr>
+        <w:t xml:space="preserve"> </w:t>
+      </w:r>
+      <w:bookmarkStart w:id="0" w:name="_GoBack"/>
+      <w:bookmarkEnd w:id="0"/>
+      <w:r>
+        <w:rPr>
+          <w:rFonts w:eastAsia="Times New Roman" w:cs="Arial"/>
+          <w:color w:val="222222"/>
+          <w:sz w:val="20"/>
+          <w:szCs w:val="20"/>
+          <w:highlight w:val="lightGray"/>
+          <w:lang w:eastAsia="es-AR"/>
+        </w:rPr>
+        <w:t>Así como lo especifique puede ser un poco engorroso, con el tiempo los Todo finalizados va a ser más (muchos más) y esto retardaría la carga de los Todo por hacer. Por esto decidí hacer una nueva Vista-Controlador-Servicio.</w:t>
+      </w:r>
+      <w:r>
+        <w:rPr>
+          <w:rFonts w:eastAsia="Times New Roman" w:cs="Arial"/>
+          <w:color w:val="222222"/>
+          <w:sz w:val="20"/>
+          <w:szCs w:val="20"/>
+          <w:lang w:eastAsia="es-AR"/>
+        </w:rPr>
+        <w:t xml:space="preserve">  </w:t>
+      </w:r>
     </w:p>
     <w:p>
       <w:pPr>
@@ -462,27 +495,38 @@
           <w:szCs w:val="20"/>
           <w:lang w:eastAsia="es-AR"/>
         </w:rPr>
-        <w:t>. Falta limitar la fecha, para no poder crear tareas en tiempo pasado, y verificar en el </w:t>
-      </w:r>
-      <w:proofErr w:type="spellStart"/>
+        <w:t xml:space="preserve">. Falta limitar la fecha, para no poder crear tareas en tiempo pasado, </w:t>
+      </w:r>
+      <w:r>
+        <w:rPr>
+          <w:rFonts w:eastAsia="Times New Roman" w:cs="Arial"/>
+          <w:strike/>
+          <w:color w:val="222222"/>
+          <w:sz w:val="20"/>
+          <w:szCs w:val="20"/>
+          <w:lang w:eastAsia="es-AR"/>
+        </w:rPr>
+        <w:t>y verificar en el </w:t>
+      </w:r>
       <w:r>
         <w:rPr>
           <w:rFonts w:eastAsia="Times New Roman" w:cs="Arial"/>
           <w:b/>
           <w:bCs/>
-          <w:color w:val="222222"/>
-          <w:sz w:val="20"/>
-          <w:szCs w:val="20"/>
-          <w:lang w:eastAsia="es-AR"/>
-        </w:rPr>
-        <w:t>controler</w:t>
-      </w:r>
-      <w:proofErr w:type="spellEnd"/>
+          <w:strike/>
+          <w:color w:val="222222"/>
+          <w:sz w:val="20"/>
+          <w:szCs w:val="20"/>
+          <w:lang w:eastAsia="es-AR"/>
+        </w:rPr>
+        <w:t>Servicio</w:t>
+      </w:r>
       <w:r>
         <w:rPr>
           <w:rFonts w:eastAsia="Times New Roman" w:cs="Arial"/>
           <w:b/>
           <w:bCs/>
+          <w:strike/>
           <w:color w:val="222222"/>
           <w:sz w:val="20"/>
           <w:szCs w:val="20"/>
@@ -493,6 +537,7 @@
       <w:r>
         <w:rPr>
           <w:rFonts w:eastAsia="Times New Roman" w:cs="Arial"/>
+          <w:strike/>
           <w:color w:val="222222"/>
           <w:sz w:val="20"/>
           <w:szCs w:val="20"/>
@@ -527,8 +572,6 @@
         </w:rPr>
         <w:t>Darle la habilidad al administrador de borrar un usuario.</w:t>
       </w:r>
-      <w:bookmarkStart w:id="0" w:name="_GoBack"/>
-      <w:bookmarkEnd w:id="0"/>
     </w:p>
     <w:p>
       <w:pPr>
@@ -1881,7 +1924,7 @@
 </file>
 
 <file path=customXml/itemProps1.xml><?xml version="1.0" encoding="utf-8"?>
-<ds:datastoreItem xmlns:ds="http://schemas.openxmlformats.org/officeDocument/2006/customXml" ds:itemID="{5EED2EBB-150D-48C6-BCCC-B85167631672}">
+<ds:datastoreItem xmlns:ds="http://schemas.openxmlformats.org/officeDocument/2006/customXml" ds:itemID="{001593E8-E162-4E30-8CA0-563E05C2C72B}">
   <ds:schemaRefs>
     <ds:schemaRef ds:uri="http://schemas.openxmlformats.org/officeDocument/2006/bibliography"/>
   </ds:schemaRefs>

</xml_diff>

<commit_message>
Se ordenaron las listas de Todo's, para que en TareasPendientes aparezcan arriba los Todo's vencidos y luego los que esten por vencer, y en TareasFinalizadas aparezcan ordenados por fecha.
</commit_message>
<xml_diff>
--- a/NuevasCaracteristicas.docx
+++ b/NuevasCaracteristicas.docx
@@ -315,15 +315,17 @@
         <w:ind w:left="945"/>
         <w:rPr>
           <w:rFonts w:eastAsia="Times New Roman" w:cs="Arial"/>
-          <w:color w:val="222222"/>
-          <w:sz w:val="20"/>
-          <w:szCs w:val="20"/>
-          <w:lang w:eastAsia="es-AR"/>
-        </w:rPr>
-      </w:pPr>
-      <w:r>
-        <w:rPr>
-          <w:rFonts w:eastAsia="Times New Roman" w:cs="Arial"/>
+          <w:strike/>
+          <w:color w:val="222222"/>
+          <w:sz w:val="20"/>
+          <w:szCs w:val="20"/>
+          <w:lang w:eastAsia="es-AR"/>
+        </w:rPr>
+      </w:pPr>
+      <w:r>
+        <w:rPr>
+          <w:rFonts w:eastAsia="Times New Roman" w:cs="Arial"/>
+          <w:strike/>
           <w:color w:val="222222"/>
           <w:sz w:val="20"/>
           <w:szCs w:val="20"/>
@@ -337,6 +339,7 @@
           <w:rFonts w:eastAsia="Times New Roman" w:cs="Arial"/>
           <w:b/>
           <w:bCs/>
+          <w:strike/>
           <w:color w:val="222222"/>
           <w:sz w:val="20"/>
           <w:szCs w:val="20"/>
@@ -348,6 +351,7 @@
       <w:r>
         <w:rPr>
           <w:rFonts w:eastAsia="Times New Roman" w:cs="Arial"/>
+          <w:strike/>
           <w:color w:val="222222"/>
           <w:sz w:val="20"/>
           <w:szCs w:val="20"/>
@@ -358,6 +362,7 @@
       <w:r>
         <w:rPr>
           <w:rFonts w:eastAsia="Times New Roman" w:cs="Arial"/>
+          <w:strike/>
           <w:color w:val="222222"/>
           <w:sz w:val="20"/>
           <w:szCs w:val="20"/>
@@ -365,11 +370,10 @@
         </w:rPr>
         <w:t xml:space="preserve"> </w:t>
       </w:r>
-      <w:bookmarkStart w:id="0" w:name="_GoBack"/>
-      <w:bookmarkEnd w:id="0"/>
-      <w:r>
-        <w:rPr>
-          <w:rFonts w:eastAsia="Times New Roman" w:cs="Arial"/>
+      <w:r>
+        <w:rPr>
+          <w:rFonts w:eastAsia="Times New Roman" w:cs="Arial"/>
+          <w:strike/>
           <w:color w:val="222222"/>
           <w:sz w:val="20"/>
           <w:szCs w:val="20"/>
@@ -381,6 +385,7 @@
       <w:r>
         <w:rPr>
           <w:rFonts w:eastAsia="Times New Roman" w:cs="Arial"/>
+          <w:strike/>
           <w:color w:val="222222"/>
           <w:sz w:val="20"/>
           <w:szCs w:val="20"/>
@@ -409,13 +414,156 @@
       <w:r>
         <w:rPr>
           <w:rFonts w:eastAsia="Times New Roman" w:cs="Arial"/>
-          <w:color w:val="222222"/>
-          <w:sz w:val="20"/>
-          <w:szCs w:val="20"/>
-          <w:lang w:eastAsia="es-AR"/>
-        </w:rPr>
-        <w:t>Ver los Todos con letras rojas (o fondo rojo claro) los Todos que se hallan pasado el tiempo de finalización. Y en verde (o fondo en verde claro) las tareas finalizadas (en proceso).  </w:t>
-      </w:r>
+          <w:strike/>
+          <w:color w:val="222222"/>
+          <w:sz w:val="20"/>
+          <w:szCs w:val="20"/>
+          <w:lang w:eastAsia="es-AR"/>
+        </w:rPr>
+        <w:t>Ver los Todos</w:t>
+      </w:r>
+      <w:r>
+        <w:rPr>
+          <w:rFonts w:eastAsia="Times New Roman" w:cs="Arial"/>
+          <w:strike/>
+          <w:color w:val="222222"/>
+          <w:sz w:val="20"/>
+          <w:szCs w:val="20"/>
+          <w:lang w:eastAsia="es-AR"/>
+        </w:rPr>
+        <w:t xml:space="preserve"> </w:t>
+      </w:r>
+      <w:r>
+        <w:rPr>
+          <w:rFonts w:eastAsia="Times New Roman" w:cs="Arial"/>
+          <w:strike/>
+          <w:color w:val="222222"/>
+          <w:sz w:val="20"/>
+          <w:szCs w:val="20"/>
+          <w:lang w:eastAsia="es-AR"/>
+        </w:rPr>
+        <w:t>que se hallan pasado el tiempo de finalización</w:t>
+      </w:r>
+      <w:r>
+        <w:rPr>
+          <w:rFonts w:eastAsia="Times New Roman" w:cs="Arial"/>
+          <w:strike/>
+          <w:color w:val="222222"/>
+          <w:sz w:val="20"/>
+          <w:szCs w:val="20"/>
+          <w:lang w:eastAsia="es-AR"/>
+        </w:rPr>
+        <w:t xml:space="preserve"> con letras rojas (o fondo rojo claro). Y en verde (o fondo en verde claro) las tareas finalizadas (en proceso).  </w:t>
+      </w:r>
+      <w:r>
+        <w:rPr>
+          <w:rFonts w:eastAsia="Times New Roman" w:cs="Arial"/>
+          <w:strike/>
+          <w:color w:val="222222"/>
+          <w:sz w:val="20"/>
+          <w:szCs w:val="20"/>
+          <w:lang w:eastAsia="es-AR"/>
+        </w:rPr>
+        <w:t>En amarillo los Todos que estén a un día de finalizar</w:t>
+      </w:r>
+      <w:r>
+        <w:rPr>
+          <w:rFonts w:eastAsia="Times New Roman" w:cs="Arial"/>
+          <w:strike/>
+          <w:color w:val="222222"/>
+          <w:sz w:val="20"/>
+          <w:szCs w:val="20"/>
+          <w:lang w:eastAsia="es-AR"/>
+        </w:rPr>
+        <w:t xml:space="preserve">. Agregar un pequeño </w:t>
+      </w:r>
+      <w:proofErr w:type="spellStart"/>
+      <w:r>
+        <w:rPr>
+          <w:rFonts w:eastAsia="Times New Roman" w:cs="Arial"/>
+          <w:b/>
+          <w:strike/>
+          <w:color w:val="222222"/>
+          <w:sz w:val="20"/>
+          <w:szCs w:val="20"/>
+          <w:lang w:eastAsia="es-AR"/>
+        </w:rPr>
+        <w:t>help</w:t>
+      </w:r>
+      <w:proofErr w:type="spellEnd"/>
+      <w:r>
+        <w:rPr>
+          <w:rFonts w:eastAsia="Times New Roman" w:cs="Arial"/>
+          <w:strike/>
+          <w:color w:val="222222"/>
+          <w:sz w:val="20"/>
+          <w:szCs w:val="20"/>
+          <w:lang w:eastAsia="es-AR"/>
+        </w:rPr>
+        <w:t xml:space="preserve"> de dicha indicación en la parte baja de la página.</w:t>
+      </w:r>
+    </w:p>
+    <w:p>
+      <w:pPr>
+        <w:numPr>
+          <w:ilvl w:val="0"/>
+          <w:numId w:val="1"/>
+        </w:numPr>
+        <w:shd w:val="clear" w:color="auto" w:fill="FFFFFF"/>
+        <w:spacing w:before="100" w:beforeAutospacing="1" w:after="100" w:afterAutospacing="1" w:line="240" w:lineRule="auto"/>
+        <w:ind w:left="945"/>
+        <w:rPr>
+          <w:rFonts w:eastAsia="Times New Roman" w:cs="Arial"/>
+          <w:color w:val="222222"/>
+          <w:sz w:val="20"/>
+          <w:szCs w:val="20"/>
+          <w:lang w:eastAsia="es-AR"/>
+        </w:rPr>
+      </w:pPr>
+      <w:r>
+        <w:rPr>
+          <w:rFonts w:eastAsia="Times New Roman" w:cs="Arial"/>
+          <w:color w:val="222222"/>
+          <w:sz w:val="20"/>
+          <w:szCs w:val="20"/>
+          <w:lang w:eastAsia="es-AR"/>
+        </w:rPr>
+        <w:t>O</w:t>
+      </w:r>
+      <w:r>
+        <w:rPr>
+          <w:rFonts w:eastAsia="Times New Roman" w:cs="Arial"/>
+          <w:color w:val="222222"/>
+          <w:sz w:val="20"/>
+          <w:szCs w:val="20"/>
+          <w:lang w:eastAsia="es-AR"/>
+        </w:rPr>
+        <w:t xml:space="preserve">rdenar los Todos de forma que aparezcan arriba los que estén </w:t>
+      </w:r>
+      <w:proofErr w:type="spellStart"/>
+      <w:r>
+        <w:rPr>
+          <w:rFonts w:eastAsia="Times New Roman" w:cs="Arial"/>
+          <w:color w:val="222222"/>
+          <w:sz w:val="20"/>
+          <w:szCs w:val="20"/>
+          <w:lang w:eastAsia="es-AR"/>
+        </w:rPr>
+        <w:t>mas</w:t>
+      </w:r>
+      <w:proofErr w:type="spellEnd"/>
+      <w:r>
+        <w:rPr>
+          <w:rFonts w:eastAsia="Times New Roman" w:cs="Arial"/>
+          <w:color w:val="222222"/>
+          <w:sz w:val="20"/>
+          <w:szCs w:val="20"/>
+          <w:lang w:eastAsia="es-AR"/>
+        </w:rPr>
+        <w:t xml:space="preserve"> atrasados, luego los que estén por vencer y luego los que estén en tiempo.</w:t>
+      </w:r>
+      <w:bookmarkStart w:id="0" w:name="_GoBack"/>
+      <w:bookmarkEnd w:id="0"/>
     </w:p>
     <w:p>
       <w:pPr>
@@ -1924,7 +2072,7 @@
 </file>
 
 <file path=customXml/itemProps1.xml><?xml version="1.0" encoding="utf-8"?>
-<ds:datastoreItem xmlns:ds="http://schemas.openxmlformats.org/officeDocument/2006/customXml" ds:itemID="{001593E8-E162-4E30-8CA0-563E05C2C72B}">
+<ds:datastoreItem xmlns:ds="http://schemas.openxmlformats.org/officeDocument/2006/customXml" ds:itemID="{DCA57DAB-1FB0-4431-BA83-CB0C368946A2}">
   <ds:schemaRefs>
     <ds:schemaRef ds:uri="http://schemas.openxmlformats.org/officeDocument/2006/bibliography"/>
   </ds:schemaRefs>

</xml_diff>

<commit_message>
Se igualo la cosmetica de la ListaDeUsuarios a la de los Todo's.
</commit_message>
<xml_diff>
--- a/NuevasCaracteristicas.docx
+++ b/NuevasCaracteristicas.docx
@@ -47,9 +47,11 @@
           <w:lang w:eastAsia="es-AR"/>
         </w:rPr>
       </w:pPr>
-      <w:r>
-        <w:rPr>
-          <w:rFonts w:eastAsia="Times New Roman" w:cs="Arial"/>
+      <w:bookmarkStart w:id="0" w:name="_GoBack"/>
+      <w:r>
+        <w:rPr>
+          <w:rFonts w:eastAsia="Times New Roman" w:cs="Arial"/>
+          <w:strike/>
           <w:color w:val="222222"/>
           <w:sz w:val="20"/>
           <w:szCs w:val="20"/>
@@ -63,6 +65,7 @@
           <w:rFonts w:eastAsia="Times New Roman" w:cs="Arial"/>
           <w:b/>
           <w:bCs/>
+          <w:strike/>
           <w:color w:val="222222"/>
           <w:sz w:val="20"/>
           <w:szCs w:val="20"/>
@@ -76,6 +79,7 @@
           <w:rFonts w:eastAsia="Times New Roman" w:cs="Arial"/>
           <w:b/>
           <w:bCs/>
+          <w:strike/>
           <w:color w:val="222222"/>
           <w:sz w:val="20"/>
           <w:szCs w:val="20"/>
@@ -86,12 +90,46 @@
       <w:r>
         <w:rPr>
           <w:rFonts w:eastAsia="Times New Roman" w:cs="Arial"/>
-          <w:color w:val="222222"/>
-          <w:sz w:val="20"/>
-          <w:szCs w:val="20"/>
-          <w:lang w:eastAsia="es-AR"/>
-        </w:rPr>
-        <w:t>con la fecha de creación del Todo, para poder, en un futuro hacer estadísticas de que usuario tarda en promedio m</w:t>
+          <w:strike/>
+          <w:color w:val="222222"/>
+          <w:sz w:val="20"/>
+          <w:szCs w:val="20"/>
+          <w:lang w:eastAsia="es-AR"/>
+        </w:rPr>
+        <w:t>con la fecha de creación</w:t>
+      </w:r>
+      <w:r>
+        <w:rPr>
+          <w:rFonts w:eastAsia="Times New Roman" w:cs="Arial"/>
+          <w:strike/>
+          <w:color w:val="222222"/>
+          <w:sz w:val="20"/>
+          <w:szCs w:val="20"/>
+          <w:lang w:eastAsia="es-AR"/>
+        </w:rPr>
+        <w:t xml:space="preserve"> y finalización del </w:t>
+      </w:r>
+      <w:r>
+        <w:rPr>
+          <w:rFonts w:eastAsia="Times New Roman" w:cs="Arial"/>
+          <w:strike/>
+          <w:color w:val="222222"/>
+          <w:sz w:val="20"/>
+          <w:szCs w:val="20"/>
+          <w:lang w:eastAsia="es-AR"/>
+        </w:rPr>
+        <w:t>Todo</w:t>
+      </w:r>
+      <w:bookmarkEnd w:id="0"/>
+      <w:r>
+        <w:rPr>
+          <w:rFonts w:eastAsia="Times New Roman" w:cs="Arial"/>
+          <w:color w:val="222222"/>
+          <w:sz w:val="20"/>
+          <w:szCs w:val="20"/>
+          <w:lang w:eastAsia="es-AR"/>
+        </w:rPr>
+        <w:t>, para poder, en un futuro hacer estadísticas de que usuario tarda en promedio m</w:t>
       </w:r>
       <w:r>
         <w:rPr>
@@ -203,15 +241,17 @@
         <w:ind w:left="945"/>
         <w:rPr>
           <w:rFonts w:eastAsia="Times New Roman" w:cs="Arial"/>
-          <w:color w:val="222222"/>
-          <w:sz w:val="20"/>
-          <w:szCs w:val="20"/>
-          <w:lang w:eastAsia="es-AR"/>
-        </w:rPr>
-      </w:pPr>
-      <w:r>
-        <w:rPr>
-          <w:rFonts w:eastAsia="Times New Roman" w:cs="Arial"/>
+          <w:strike/>
+          <w:color w:val="222222"/>
+          <w:sz w:val="20"/>
+          <w:szCs w:val="20"/>
+          <w:lang w:eastAsia="es-AR"/>
+        </w:rPr>
+      </w:pPr>
+      <w:r>
+        <w:rPr>
+          <w:rFonts w:eastAsia="Times New Roman" w:cs="Arial"/>
+          <w:strike/>
           <w:color w:val="222222"/>
           <w:sz w:val="20"/>
           <w:szCs w:val="20"/>
@@ -225,6 +265,7 @@
           <w:rFonts w:eastAsia="Times New Roman" w:cs="Arial"/>
           <w:b/>
           <w:bCs/>
+          <w:strike/>
           <w:color w:val="222222"/>
           <w:sz w:val="20"/>
           <w:szCs w:val="20"/>
@@ -238,6 +279,7 @@
           <w:rFonts w:eastAsia="Times New Roman" w:cs="Arial"/>
           <w:b/>
           <w:bCs/>
+          <w:strike/>
           <w:color w:val="222222"/>
           <w:sz w:val="20"/>
           <w:szCs w:val="20"/>
@@ -248,12 +290,59 @@
       <w:r>
         <w:rPr>
           <w:rFonts w:eastAsia="Times New Roman" w:cs="Arial"/>
-          <w:color w:val="222222"/>
-          <w:sz w:val="20"/>
-          <w:szCs w:val="20"/>
-          <w:lang w:eastAsia="es-AR"/>
-        </w:rPr>
-        <w:t>que permita filtrar los Todos por usuario.</w:t>
+          <w:strike/>
+          <w:color w:val="222222"/>
+          <w:sz w:val="20"/>
+          <w:szCs w:val="20"/>
+          <w:lang w:eastAsia="es-AR"/>
+        </w:rPr>
+        <w:t xml:space="preserve">que permita filtrar los </w:t>
+      </w:r>
+      <w:proofErr w:type="spellStart"/>
+      <w:r>
+        <w:rPr>
+          <w:rFonts w:eastAsia="Times New Roman" w:cs="Arial"/>
+          <w:strike/>
+          <w:color w:val="222222"/>
+          <w:sz w:val="20"/>
+          <w:szCs w:val="20"/>
+          <w:lang w:eastAsia="es-AR"/>
+        </w:rPr>
+        <w:t>Todo</w:t>
+      </w:r>
+      <w:r>
+        <w:rPr>
+          <w:rFonts w:eastAsia="Times New Roman" w:cs="Arial"/>
+          <w:strike/>
+          <w:color w:val="222222"/>
+          <w:sz w:val="20"/>
+          <w:szCs w:val="20"/>
+          <w:lang w:eastAsia="es-AR"/>
+        </w:rPr>
+        <w:t>’</w:t>
+      </w:r>
+      <w:r>
+        <w:rPr>
+          <w:rFonts w:eastAsia="Times New Roman" w:cs="Arial"/>
+          <w:strike/>
+          <w:color w:val="222222"/>
+          <w:sz w:val="20"/>
+          <w:szCs w:val="20"/>
+          <w:lang w:eastAsia="es-AR"/>
+        </w:rPr>
+        <w:t>s</w:t>
+      </w:r>
+      <w:proofErr w:type="spellEnd"/>
+      <w:r>
+        <w:rPr>
+          <w:rFonts w:eastAsia="Times New Roman" w:cs="Arial"/>
+          <w:strike/>
+          <w:color w:val="222222"/>
+          <w:sz w:val="20"/>
+          <w:szCs w:val="20"/>
+          <w:lang w:eastAsia="es-AR"/>
+        </w:rPr>
+        <w:t xml:space="preserve"> por usuario.</w:t>
       </w:r>
     </w:p>
     <w:p>
@@ -514,31 +603,73 @@
         <w:ind w:left="945"/>
         <w:rPr>
           <w:rFonts w:eastAsia="Times New Roman" w:cs="Arial"/>
-          <w:color w:val="222222"/>
-          <w:sz w:val="20"/>
-          <w:szCs w:val="20"/>
-          <w:lang w:eastAsia="es-AR"/>
-        </w:rPr>
-      </w:pPr>
-      <w:r>
-        <w:rPr>
-          <w:rFonts w:eastAsia="Times New Roman" w:cs="Arial"/>
-          <w:color w:val="222222"/>
-          <w:sz w:val="20"/>
-          <w:szCs w:val="20"/>
-          <w:lang w:eastAsia="es-AR"/>
-        </w:rPr>
-        <w:t>O</w:t>
-      </w:r>
-      <w:r>
-        <w:rPr>
-          <w:rFonts w:eastAsia="Times New Roman" w:cs="Arial"/>
-          <w:color w:val="222222"/>
-          <w:sz w:val="20"/>
-          <w:szCs w:val="20"/>
-          <w:lang w:eastAsia="es-AR"/>
-        </w:rPr>
-        <w:t xml:space="preserve">rdenar los Todos de forma que aparezcan arriba los que estén </w:t>
+          <w:strike/>
+          <w:color w:val="222222"/>
+          <w:sz w:val="20"/>
+          <w:szCs w:val="20"/>
+          <w:lang w:eastAsia="es-AR"/>
+        </w:rPr>
+      </w:pPr>
+      <w:r>
+        <w:rPr>
+          <w:rFonts w:eastAsia="Times New Roman" w:cs="Arial"/>
+          <w:strike/>
+          <w:color w:val="222222"/>
+          <w:sz w:val="20"/>
+          <w:szCs w:val="20"/>
+          <w:lang w:eastAsia="es-AR"/>
+        </w:rPr>
+        <w:t>Ordenar los Todos de forma que aparezcan arriba los que estén m</w:t>
+      </w:r>
+      <w:r>
+        <w:rPr>
+          <w:rFonts w:eastAsia="Times New Roman" w:cs="Arial"/>
+          <w:strike/>
+          <w:color w:val="222222"/>
+          <w:sz w:val="20"/>
+          <w:szCs w:val="20"/>
+          <w:lang w:eastAsia="es-AR"/>
+        </w:rPr>
+        <w:t>á</w:t>
+      </w:r>
+      <w:r>
+        <w:rPr>
+          <w:rFonts w:eastAsia="Times New Roman" w:cs="Arial"/>
+          <w:strike/>
+          <w:color w:val="222222"/>
+          <w:sz w:val="20"/>
+          <w:szCs w:val="20"/>
+          <w:lang w:eastAsia="es-AR"/>
+        </w:rPr>
+        <w:t>s atrasados, luego los que estén por vencer y luego los que estén en tiempo.</w:t>
+      </w:r>
+    </w:p>
+    <w:p>
+      <w:pPr>
+        <w:numPr>
+          <w:ilvl w:val="0"/>
+          <w:numId w:val="1"/>
+        </w:numPr>
+        <w:shd w:val="clear" w:color="auto" w:fill="FFFFFF"/>
+        <w:spacing w:before="100" w:beforeAutospacing="1" w:after="100" w:afterAutospacing="1" w:line="240" w:lineRule="auto"/>
+        <w:ind w:left="945"/>
+        <w:rPr>
+          <w:rFonts w:eastAsia="Times New Roman" w:cs="Arial"/>
+          <w:color w:val="222222"/>
+          <w:sz w:val="20"/>
+          <w:szCs w:val="20"/>
+          <w:lang w:eastAsia="es-AR"/>
+        </w:rPr>
+      </w:pPr>
+      <w:r>
+        <w:rPr>
+          <w:rFonts w:eastAsia="Times New Roman" w:cs="Arial"/>
+          <w:color w:val="222222"/>
+          <w:sz w:val="20"/>
+          <w:szCs w:val="20"/>
+          <w:lang w:eastAsia="es-AR"/>
+        </w:rPr>
+        <w:t xml:space="preserve">Actualizar la Base de Datos a </w:t>
       </w:r>
       <w:proofErr w:type="spellStart"/>
       <w:r>
@@ -549,7 +680,7 @@
           <w:szCs w:val="20"/>
           <w:lang w:eastAsia="es-AR"/>
         </w:rPr>
-        <w:t>mas</w:t>
+        <w:t>MySQL</w:t>
       </w:r>
       <w:proofErr w:type="spellEnd"/>
       <w:r>
@@ -560,10 +691,8 @@
           <w:szCs w:val="20"/>
           <w:lang w:eastAsia="es-AR"/>
         </w:rPr>
-        <w:t xml:space="preserve"> atrasados, luego los que estén por vencer y luego los que estén en tiempo.</w:t>
-      </w:r>
-      <w:bookmarkStart w:id="0" w:name="_GoBack"/>
-      <w:bookmarkEnd w:id="0"/>
+        <w:t xml:space="preserve"> (ver clase del jueves 15-11).</w:t>
+      </w:r>
     </w:p>
     <w:p>
       <w:pPr>
@@ -840,6 +969,55 @@
           <w:lang w:eastAsia="es-AR"/>
         </w:rPr>
         <w:t>.</w:t>
+      </w:r>
+    </w:p>
+    <w:p>
+      <w:pPr>
+        <w:numPr>
+          <w:ilvl w:val="0"/>
+          <w:numId w:val="2"/>
+        </w:numPr>
+        <w:shd w:val="clear" w:color="auto" w:fill="FFFFFF"/>
+        <w:spacing w:before="100" w:beforeAutospacing="1" w:after="100" w:afterAutospacing="1" w:line="240" w:lineRule="auto"/>
+        <w:rPr>
+          <w:rFonts w:eastAsia="Times New Roman" w:cs="Arial"/>
+          <w:color w:val="222222"/>
+          <w:sz w:val="20"/>
+          <w:szCs w:val="20"/>
+          <w:lang w:eastAsia="es-AR"/>
+        </w:rPr>
+      </w:pPr>
+      <w:r>
+        <w:rPr>
+          <w:rFonts w:eastAsia="Times New Roman" w:cs="Arial"/>
+          <w:color w:val="222222"/>
+          <w:sz w:val="20"/>
+          <w:szCs w:val="20"/>
+          <w:lang w:eastAsia="es-AR"/>
+        </w:rPr>
+        <w:t xml:space="preserve">La lista de usuarios tiene un formato distinto a la de </w:t>
+      </w:r>
+      <w:proofErr w:type="spellStart"/>
+      <w:r>
+        <w:rPr>
+          <w:rFonts w:eastAsia="Times New Roman" w:cs="Arial"/>
+          <w:color w:val="222222"/>
+          <w:sz w:val="20"/>
+          <w:szCs w:val="20"/>
+          <w:lang w:eastAsia="es-AR"/>
+        </w:rPr>
+        <w:t>Todo’s</w:t>
+      </w:r>
+      <w:proofErr w:type="spellEnd"/>
+      <w:r>
+        <w:rPr>
+          <w:rFonts w:eastAsia="Times New Roman" w:cs="Arial"/>
+          <w:color w:val="222222"/>
+          <w:sz w:val="20"/>
+          <w:szCs w:val="20"/>
+          <w:lang w:eastAsia="es-AR"/>
+        </w:rPr>
+        <w:t>, hacerla igual.</w:t>
       </w:r>
     </w:p>
     <w:p>
@@ -2072,7 +2250,7 @@
 </file>
 
 <file path=customXml/itemProps1.xml><?xml version="1.0" encoding="utf-8"?>
-<ds:datastoreItem xmlns:ds="http://schemas.openxmlformats.org/officeDocument/2006/customXml" ds:itemID="{DCA57DAB-1FB0-4431-BA83-CB0C368946A2}">
+<ds:datastoreItem xmlns:ds="http://schemas.openxmlformats.org/officeDocument/2006/customXml" ds:itemID="{1E4A49DB-DF8A-4DF0-B680-27469595FB27}">
   <ds:schemaRefs>
     <ds:schemaRef ds:uri="http://schemas.openxmlformats.org/officeDocument/2006/bibliography"/>
   </ds:schemaRefs>

</xml_diff>

<commit_message>
Se se agrego una funcion privada que genere la lista de usuarios y la grabe en el ViewBag y es llamada por las Index().
</commit_message>
<xml_diff>
--- a/NuevasCaracteristicas.docx
+++ b/NuevasCaracteristicas.docx
@@ -47,7 +47,6 @@
           <w:lang w:eastAsia="es-AR"/>
         </w:rPr>
       </w:pPr>
-      <w:bookmarkStart w:id="0" w:name="_GoBack"/>
       <w:r>
         <w:rPr>
           <w:rFonts w:eastAsia="Times New Roman" w:cs="Arial"/>
@@ -120,7 +119,6 @@
         </w:rPr>
         <w:t>Todo</w:t>
       </w:r>
-      <w:bookmarkEnd w:id="0"/>
       <w:r>
         <w:rPr>
           <w:rFonts w:eastAsia="Times New Roman" w:cs="Arial"/>
@@ -520,18 +518,7 @@
           <w:szCs w:val="20"/>
           <w:lang w:eastAsia="es-AR"/>
         </w:rPr>
-        <w:t xml:space="preserve"> </w:t>
-      </w:r>
-      <w:r>
-        <w:rPr>
-          <w:rFonts w:eastAsia="Times New Roman" w:cs="Arial"/>
-          <w:strike/>
-          <w:color w:val="222222"/>
-          <w:sz w:val="20"/>
-          <w:szCs w:val="20"/>
-          <w:lang w:eastAsia="es-AR"/>
-        </w:rPr>
-        <w:t>que se hallan pasado el tiempo de finalización</w:t>
+        <w:t xml:space="preserve"> que se hallan pasado el tiempo de finalización</w:t>
       </w:r>
       <w:r>
         <w:rPr>
@@ -981,15 +968,18 @@
         <w:spacing w:before="100" w:beforeAutospacing="1" w:after="100" w:afterAutospacing="1" w:line="240" w:lineRule="auto"/>
         <w:rPr>
           <w:rFonts w:eastAsia="Times New Roman" w:cs="Arial"/>
-          <w:color w:val="222222"/>
-          <w:sz w:val="20"/>
-          <w:szCs w:val="20"/>
-          <w:lang w:eastAsia="es-AR"/>
-        </w:rPr>
-      </w:pPr>
-      <w:r>
-        <w:rPr>
-          <w:rFonts w:eastAsia="Times New Roman" w:cs="Arial"/>
+          <w:strike/>
+          <w:color w:val="222222"/>
+          <w:sz w:val="20"/>
+          <w:szCs w:val="20"/>
+          <w:lang w:eastAsia="es-AR"/>
+        </w:rPr>
+      </w:pPr>
+      <w:bookmarkStart w:id="0" w:name="_GoBack"/>
+      <w:r>
+        <w:rPr>
+          <w:rFonts w:eastAsia="Times New Roman" w:cs="Arial"/>
+          <w:strike/>
           <w:color w:val="222222"/>
           <w:sz w:val="20"/>
           <w:szCs w:val="20"/>
@@ -1001,6 +991,7 @@
       <w:r>
         <w:rPr>
           <w:rFonts w:eastAsia="Times New Roman" w:cs="Arial"/>
+          <w:strike/>
           <w:color w:val="222222"/>
           <w:sz w:val="20"/>
           <w:szCs w:val="20"/>
@@ -1012,6 +1003,7 @@
       <w:r>
         <w:rPr>
           <w:rFonts w:eastAsia="Times New Roman" w:cs="Arial"/>
+          <w:strike/>
           <w:color w:val="222222"/>
           <w:sz w:val="20"/>
           <w:szCs w:val="20"/>
@@ -1020,6 +1012,7 @@
         <w:t>, hacerla igual.</w:t>
       </w:r>
     </w:p>
+    <w:bookmarkEnd w:id="0"/>
     <w:p>
       <w:pPr>
         <w:numPr>
@@ -2250,7 +2243,7 @@
 </file>
 
 <file path=customXml/itemProps1.xml><?xml version="1.0" encoding="utf-8"?>
-<ds:datastoreItem xmlns:ds="http://schemas.openxmlformats.org/officeDocument/2006/customXml" ds:itemID="{1E4A49DB-DF8A-4DF0-B680-27469595FB27}">
+<ds:datastoreItem xmlns:ds="http://schemas.openxmlformats.org/officeDocument/2006/customXml" ds:itemID="{9569EDAD-6268-492F-AB2C-17C0677143F8}">
   <ds:schemaRefs>
     <ds:schemaRef ds:uri="http://schemas.openxmlformats.org/officeDocument/2006/bibliography"/>
   </ds:schemaRefs>

</xml_diff>

<commit_message>
Se automatizo el DropDownList de usuario (y se sacó el botón de enviar). También se modificó el aspecto y posición del DropDownList.
</commit_message>
<xml_diff>
--- a/NuevasCaracteristicas.docx
+++ b/NuevasCaracteristicas.docx
@@ -759,7 +759,28 @@
           <w:szCs w:val="20"/>
           <w:lang w:eastAsia="es-AR"/>
         </w:rPr>
-        <w:t xml:space="preserve">. Falta limitar la fecha, para no poder crear tareas en tiempo pasado, </w:t>
+        <w:t xml:space="preserve">. </w:t>
+      </w:r>
+      <w:r>
+        <w:rPr>
+          <w:rFonts w:eastAsia="Times New Roman" w:cs="Arial"/>
+          <w:strike/>
+          <w:color w:val="222222"/>
+          <w:sz w:val="20"/>
+          <w:szCs w:val="20"/>
+          <w:lang w:eastAsia="es-AR"/>
+        </w:rPr>
+        <w:t>Falta limitar la fecha, para no poder crear tareas en tiempo pasado,</w:t>
+      </w:r>
+      <w:r>
+        <w:rPr>
+          <w:rFonts w:eastAsia="Times New Roman" w:cs="Arial"/>
+          <w:color w:val="222222"/>
+          <w:sz w:val="20"/>
+          <w:szCs w:val="20"/>
+          <w:lang w:eastAsia="es-AR"/>
+        </w:rPr>
+        <w:t xml:space="preserve"> </w:t>
       </w:r>
       <w:r>
         <w:rPr>
@@ -975,7 +996,6 @@
           <w:lang w:eastAsia="es-AR"/>
         </w:rPr>
       </w:pPr>
-      <w:bookmarkStart w:id="0" w:name="_GoBack"/>
       <w:r>
         <w:rPr>
           <w:rFonts w:eastAsia="Times New Roman" w:cs="Arial"/>
@@ -1012,7 +1032,6 @@
         <w:t>, hacerla igual.</w:t>
       </w:r>
     </w:p>
-    <w:bookmarkEnd w:id="0"/>
     <w:p>
       <w:pPr>
         <w:numPr>
@@ -1187,6 +1206,564 @@
         </w:rPr>
         <w:t>Retirar las cosas de Microsoft.</w:t>
       </w:r>
+    </w:p>
+    <w:p>
+      <w:pPr>
+        <w:shd w:val="clear" w:color="auto" w:fill="FFFFFF"/>
+        <w:spacing w:before="100" w:beforeAutospacing="1" w:after="100" w:afterAutospacing="1" w:line="240" w:lineRule="auto"/>
+        <w:rPr>
+          <w:rFonts w:eastAsia="Times New Roman" w:cs="Arial"/>
+          <w:color w:val="222222"/>
+          <w:sz w:val="20"/>
+          <w:szCs w:val="20"/>
+          <w:lang w:eastAsia="es-AR"/>
+        </w:rPr>
+      </w:pPr>
+    </w:p>
+    <w:p>
+      <w:pPr>
+        <w:shd w:val="clear" w:color="auto" w:fill="FFFFFF"/>
+        <w:spacing w:after="0" w:line="0" w:lineRule="atLeast"/>
+        <w:ind w:left="357"/>
+        <w:rPr>
+          <w:rFonts w:eastAsia="Times New Roman" w:cs="Arial"/>
+          <w:color w:val="222222"/>
+          <w:sz w:val="20"/>
+          <w:szCs w:val="20"/>
+          <w:lang w:eastAsia="es-AR"/>
+        </w:rPr>
+      </w:pPr>
+      <w:r>
+        <w:rPr>
+          <w:rFonts w:eastAsia="Times New Roman" w:cs="Arial"/>
+          <w:color w:val="222222"/>
+          <w:sz w:val="20"/>
+          <w:szCs w:val="20"/>
+          <w:lang w:eastAsia="es-AR"/>
+        </w:rPr>
+        <w:t xml:space="preserve">Pequeña aplicación pensada para administrar tareas. </w:t>
+      </w:r>
+    </w:p>
+    <w:p>
+      <w:pPr>
+        <w:shd w:val="clear" w:color="auto" w:fill="FFFFFF"/>
+        <w:spacing w:after="0" w:line="0" w:lineRule="atLeast"/>
+        <w:ind w:left="357"/>
+        <w:rPr>
+          <w:rFonts w:eastAsia="Times New Roman" w:cs="Arial"/>
+          <w:color w:val="222222"/>
+          <w:sz w:val="20"/>
+          <w:szCs w:val="20"/>
+          <w:lang w:eastAsia="es-AR"/>
+        </w:rPr>
+      </w:pPr>
+      <w:r>
+        <w:rPr>
+          <w:rFonts w:eastAsia="Times New Roman" w:cs="Arial"/>
+          <w:color w:val="222222"/>
+          <w:sz w:val="20"/>
+          <w:szCs w:val="20"/>
+          <w:lang w:eastAsia="es-AR"/>
+        </w:rPr>
+        <w:t xml:space="preserve">Basada en el libro </w:t>
+      </w:r>
+      <w:proofErr w:type="spellStart"/>
+      <w:r>
+        <w:rPr>
+          <w:rFonts w:eastAsia="Times New Roman" w:cs="Arial"/>
+          <w:color w:val="222222"/>
+          <w:sz w:val="20"/>
+          <w:szCs w:val="20"/>
+          <w:lang w:eastAsia="es-AR"/>
+        </w:rPr>
+        <w:t>LittleAspNetCoreBook</w:t>
+      </w:r>
+      <w:proofErr w:type="spellEnd"/>
+      <w:r>
+        <w:rPr>
+          <w:rFonts w:eastAsia="Times New Roman" w:cs="Arial"/>
+          <w:color w:val="222222"/>
+          <w:sz w:val="20"/>
+          <w:szCs w:val="20"/>
+          <w:lang w:eastAsia="es-AR"/>
+        </w:rPr>
+        <w:t xml:space="preserve"> de </w:t>
+      </w:r>
+      <w:proofErr w:type="spellStart"/>
+      <w:r>
+        <w:rPr>
+          <w:rFonts w:eastAsia="Times New Roman" w:cs="Arial"/>
+          <w:color w:val="222222"/>
+          <w:sz w:val="20"/>
+          <w:szCs w:val="20"/>
+          <w:lang w:eastAsia="es-AR"/>
+        </w:rPr>
+        <w:t>Nate</w:t>
+      </w:r>
+      <w:proofErr w:type="spellEnd"/>
+      <w:r>
+        <w:rPr>
+          <w:rFonts w:eastAsia="Times New Roman" w:cs="Arial"/>
+          <w:color w:val="222222"/>
+          <w:sz w:val="20"/>
+          <w:szCs w:val="20"/>
+          <w:lang w:eastAsia="es-AR"/>
+        </w:rPr>
+        <w:t xml:space="preserve"> </w:t>
+      </w:r>
+      <w:proofErr w:type="spellStart"/>
+      <w:r>
+        <w:rPr>
+          <w:rFonts w:eastAsia="Times New Roman" w:cs="Arial"/>
+          <w:color w:val="222222"/>
+          <w:sz w:val="20"/>
+          <w:szCs w:val="20"/>
+          <w:lang w:eastAsia="es-AR"/>
+        </w:rPr>
+        <w:t>Barbettini</w:t>
+      </w:r>
+      <w:proofErr w:type="spellEnd"/>
+      <w:r>
+        <w:rPr>
+          <w:rFonts w:eastAsia="Times New Roman" w:cs="Arial"/>
+          <w:color w:val="222222"/>
+          <w:sz w:val="20"/>
+          <w:szCs w:val="20"/>
+          <w:lang w:eastAsia="es-AR"/>
+        </w:rPr>
+        <w:t>.</w:t>
+      </w:r>
+    </w:p>
+    <w:p>
+      <w:pPr>
+        <w:shd w:val="clear" w:color="auto" w:fill="FFFFFF"/>
+        <w:spacing w:after="0" w:line="0" w:lineRule="atLeast"/>
+        <w:ind w:left="357"/>
+        <w:rPr>
+          <w:rFonts w:eastAsia="Times New Roman" w:cs="Arial"/>
+          <w:color w:val="222222"/>
+          <w:sz w:val="20"/>
+          <w:szCs w:val="20"/>
+          <w:lang w:eastAsia="es-AR"/>
+        </w:rPr>
+      </w:pPr>
+      <w:r>
+        <w:rPr>
+          <w:rFonts w:eastAsia="Times New Roman" w:cs="Arial"/>
+          <w:color w:val="222222"/>
+          <w:sz w:val="20"/>
+          <w:szCs w:val="20"/>
+          <w:lang w:eastAsia="es-AR"/>
+        </w:rPr>
+        <w:t>Permite a distintos usuarios crear tareas, con su descripción y con una fecha de finalización máxima. Cuando esta se finaliza se chequea dicha tarea y esta pasa de la lista de tareas por realizar a la lista de tareas realizadas.</w:t>
+      </w:r>
+    </w:p>
+    <w:p>
+      <w:pPr>
+        <w:shd w:val="clear" w:color="auto" w:fill="FFFFFF"/>
+        <w:spacing w:after="0" w:line="0" w:lineRule="atLeast"/>
+        <w:ind w:left="357"/>
+        <w:rPr>
+          <w:rFonts w:eastAsia="Times New Roman" w:cs="Arial"/>
+          <w:color w:val="222222"/>
+          <w:sz w:val="20"/>
+          <w:szCs w:val="20"/>
+          <w:lang w:eastAsia="es-AR"/>
+        </w:rPr>
+      </w:pPr>
+    </w:p>
+    <w:p>
+      <w:pPr>
+        <w:shd w:val="clear" w:color="auto" w:fill="FFFFFF"/>
+        <w:spacing w:after="0" w:line="0" w:lineRule="atLeast"/>
+        <w:ind w:left="357"/>
+        <w:rPr>
+          <w:rFonts w:eastAsia="Times New Roman" w:cs="Arial"/>
+          <w:color w:val="222222"/>
+          <w:sz w:val="20"/>
+          <w:szCs w:val="20"/>
+          <w:lang w:eastAsia="es-AR"/>
+        </w:rPr>
+      </w:pPr>
+      <w:r>
+        <w:rPr>
+          <w:rFonts w:eastAsia="Times New Roman" w:cs="Arial"/>
+          <w:color w:val="222222"/>
+          <w:sz w:val="20"/>
+          <w:szCs w:val="20"/>
+          <w:lang w:eastAsia="es-AR"/>
+        </w:rPr>
+        <w:t xml:space="preserve">Asignarle </w:t>
+      </w:r>
+      <w:proofErr w:type="gramStart"/>
+      <w:r>
+        <w:rPr>
+          <w:rFonts w:eastAsia="Times New Roman" w:cs="Arial"/>
+          <w:color w:val="222222"/>
+          <w:sz w:val="20"/>
+          <w:szCs w:val="20"/>
+          <w:lang w:eastAsia="es-AR"/>
+        </w:rPr>
+        <w:t>un</w:t>
+      </w:r>
+      <w:proofErr w:type="gramEnd"/>
+      <w:r>
+        <w:rPr>
+          <w:rFonts w:eastAsia="Times New Roman" w:cs="Arial"/>
+          <w:color w:val="222222"/>
+          <w:sz w:val="20"/>
+          <w:szCs w:val="20"/>
+          <w:lang w:eastAsia="es-AR"/>
+        </w:rPr>
+        <w:t xml:space="preserve"> fecha de </w:t>
+      </w:r>
+      <w:r>
+        <w:rPr>
+          <w:rFonts w:eastAsia="Times New Roman" w:cs="Arial"/>
+          <w:color w:val="222222"/>
+          <w:sz w:val="20"/>
+          <w:szCs w:val="20"/>
+          <w:lang w:eastAsia="es-AR"/>
+        </w:rPr>
+        <w:t>finalización</w:t>
+      </w:r>
+      <w:r>
+        <w:rPr>
+          <w:rFonts w:eastAsia="Times New Roman" w:cs="Arial"/>
+          <w:color w:val="222222"/>
+          <w:sz w:val="20"/>
+          <w:szCs w:val="20"/>
+          <w:lang w:eastAsia="es-AR"/>
+        </w:rPr>
+        <w:t xml:space="preserve"> a la tarea al momento de crearla.</w:t>
+      </w:r>
+    </w:p>
+    <w:p>
+      <w:pPr>
+        <w:shd w:val="clear" w:color="auto" w:fill="FFFFFF"/>
+        <w:spacing w:after="0" w:line="0" w:lineRule="atLeast"/>
+        <w:ind w:left="357"/>
+        <w:rPr>
+          <w:rFonts w:eastAsia="Times New Roman" w:cs="Arial"/>
+          <w:color w:val="222222"/>
+          <w:sz w:val="20"/>
+          <w:szCs w:val="20"/>
+          <w:lang w:eastAsia="es-AR"/>
+        </w:rPr>
+      </w:pPr>
+      <w:r>
+        <w:rPr>
+          <w:rFonts w:eastAsia="Times New Roman" w:cs="Arial"/>
+          <w:color w:val="222222"/>
+          <w:sz w:val="20"/>
+          <w:szCs w:val="20"/>
+          <w:lang w:eastAsia="es-AR"/>
+        </w:rPr>
+        <w:t xml:space="preserve">Ordenar los </w:t>
+      </w:r>
+      <w:proofErr w:type="spellStart"/>
+      <w:r>
+        <w:rPr>
+          <w:rFonts w:eastAsia="Times New Roman" w:cs="Arial"/>
+          <w:color w:val="222222"/>
+          <w:sz w:val="20"/>
+          <w:szCs w:val="20"/>
+          <w:lang w:eastAsia="es-AR"/>
+        </w:rPr>
+        <w:t>Todo’s</w:t>
+      </w:r>
+      <w:proofErr w:type="spellEnd"/>
+      <w:r>
+        <w:rPr>
+          <w:rFonts w:eastAsia="Times New Roman" w:cs="Arial"/>
+          <w:color w:val="222222"/>
+          <w:sz w:val="20"/>
+          <w:szCs w:val="20"/>
+          <w:lang w:eastAsia="es-AR"/>
+        </w:rPr>
+        <w:t>, ubicando los más atrasados arriba.</w:t>
+      </w:r>
+    </w:p>
+    <w:p>
+      <w:pPr>
+        <w:shd w:val="clear" w:color="auto" w:fill="FFFFFF"/>
+        <w:spacing w:after="0" w:line="0" w:lineRule="atLeast"/>
+        <w:ind w:left="357"/>
+        <w:rPr>
+          <w:rFonts w:eastAsia="Times New Roman" w:cs="Arial"/>
+          <w:color w:val="222222"/>
+          <w:sz w:val="20"/>
+          <w:szCs w:val="20"/>
+          <w:lang w:eastAsia="es-AR"/>
+        </w:rPr>
+      </w:pPr>
+      <w:r>
+        <w:rPr>
+          <w:rFonts w:eastAsia="Times New Roman" w:cs="Arial"/>
+          <w:color w:val="222222"/>
+          <w:sz w:val="20"/>
+          <w:szCs w:val="20"/>
+          <w:lang w:eastAsia="es-AR"/>
+        </w:rPr>
+        <w:t xml:space="preserve">Marcar los </w:t>
+      </w:r>
+      <w:proofErr w:type="spellStart"/>
+      <w:r>
+        <w:rPr>
+          <w:rFonts w:eastAsia="Times New Roman" w:cs="Arial"/>
+          <w:color w:val="222222"/>
+          <w:sz w:val="20"/>
+          <w:szCs w:val="20"/>
+          <w:lang w:eastAsia="es-AR"/>
+        </w:rPr>
+        <w:t>Todo’s</w:t>
+      </w:r>
+      <w:proofErr w:type="spellEnd"/>
+      <w:r>
+        <w:rPr>
+          <w:rFonts w:eastAsia="Times New Roman" w:cs="Arial"/>
+          <w:color w:val="222222"/>
+          <w:sz w:val="20"/>
+          <w:szCs w:val="20"/>
+          <w:lang w:eastAsia="es-AR"/>
+        </w:rPr>
+        <w:t xml:space="preserve"> pasados de tiempo en letras rojas, y los que estén por vencer en fondo amarillo.</w:t>
+      </w:r>
+    </w:p>
+    <w:p>
+      <w:pPr>
+        <w:shd w:val="clear" w:color="auto" w:fill="FFFFFF"/>
+        <w:spacing w:after="0" w:line="0" w:lineRule="atLeast"/>
+        <w:ind w:left="357"/>
+        <w:rPr>
+          <w:rFonts w:eastAsia="Times New Roman" w:cs="Arial"/>
+          <w:color w:val="222222"/>
+          <w:sz w:val="20"/>
+          <w:szCs w:val="20"/>
+          <w:lang w:eastAsia="es-AR"/>
+        </w:rPr>
+      </w:pPr>
+      <w:r>
+        <w:rPr>
+          <w:rFonts w:eastAsia="Times New Roman" w:cs="Arial"/>
+          <w:color w:val="222222"/>
+          <w:sz w:val="20"/>
+          <w:szCs w:val="20"/>
+          <w:lang w:eastAsia="es-AR"/>
+        </w:rPr>
+        <w:t xml:space="preserve">Agregar una lista de los </w:t>
+      </w:r>
+      <w:proofErr w:type="spellStart"/>
+      <w:r>
+        <w:rPr>
+          <w:rFonts w:eastAsia="Times New Roman" w:cs="Arial"/>
+          <w:color w:val="222222"/>
+          <w:sz w:val="20"/>
+          <w:szCs w:val="20"/>
+          <w:lang w:eastAsia="es-AR"/>
+        </w:rPr>
+        <w:t>Todo’s</w:t>
+      </w:r>
+      <w:proofErr w:type="spellEnd"/>
+      <w:r>
+        <w:rPr>
+          <w:rFonts w:eastAsia="Times New Roman" w:cs="Arial"/>
+          <w:color w:val="222222"/>
+          <w:sz w:val="20"/>
+          <w:szCs w:val="20"/>
+          <w:lang w:eastAsia="es-AR"/>
+        </w:rPr>
+        <w:t xml:space="preserve"> finalizados.</w:t>
+      </w:r>
+    </w:p>
+    <w:p>
+      <w:pPr>
+        <w:shd w:val="clear" w:color="auto" w:fill="FFFFFF"/>
+        <w:spacing w:after="0" w:line="0" w:lineRule="atLeast"/>
+        <w:ind w:left="357"/>
+        <w:rPr>
+          <w:rFonts w:eastAsia="Times New Roman" w:cs="Arial"/>
+          <w:color w:val="222222"/>
+          <w:sz w:val="20"/>
+          <w:szCs w:val="20"/>
+          <w:lang w:eastAsia="es-AR"/>
+        </w:rPr>
+      </w:pPr>
+      <w:r>
+        <w:rPr>
+          <w:rFonts w:eastAsia="Times New Roman" w:cs="Arial"/>
+          <w:color w:val="222222"/>
+          <w:sz w:val="20"/>
+          <w:szCs w:val="20"/>
+          <w:lang w:eastAsia="es-AR"/>
+        </w:rPr>
+        <w:t xml:space="preserve">A los administradores se les agrego la posibilidad de ver los </w:t>
+      </w:r>
+      <w:proofErr w:type="spellStart"/>
+      <w:r>
+        <w:rPr>
+          <w:rFonts w:eastAsia="Times New Roman" w:cs="Arial"/>
+          <w:color w:val="222222"/>
+          <w:sz w:val="20"/>
+          <w:szCs w:val="20"/>
+          <w:lang w:eastAsia="es-AR"/>
+        </w:rPr>
+        <w:t>Todo’s</w:t>
+      </w:r>
+      <w:proofErr w:type="spellEnd"/>
+      <w:r>
+        <w:rPr>
+          <w:rFonts w:eastAsia="Times New Roman" w:cs="Arial"/>
+          <w:color w:val="222222"/>
+          <w:sz w:val="20"/>
+          <w:szCs w:val="20"/>
+          <w:lang w:eastAsia="es-AR"/>
+        </w:rPr>
+        <w:t xml:space="preserve"> de los otros usuarios.</w:t>
+      </w:r>
+    </w:p>
+    <w:p>
+      <w:pPr>
+        <w:shd w:val="clear" w:color="auto" w:fill="FFFFFF"/>
+        <w:spacing w:after="0" w:line="0" w:lineRule="atLeast"/>
+        <w:ind w:left="357"/>
+        <w:rPr>
+          <w:rFonts w:eastAsia="Times New Roman" w:cs="Arial"/>
+          <w:color w:val="222222"/>
+          <w:sz w:val="20"/>
+          <w:szCs w:val="20"/>
+          <w:lang w:eastAsia="es-AR"/>
+        </w:rPr>
+      </w:pPr>
+      <w:r>
+        <w:rPr>
+          <w:rFonts w:eastAsia="Times New Roman" w:cs="Arial"/>
+          <w:color w:val="222222"/>
+          <w:sz w:val="20"/>
+          <w:szCs w:val="20"/>
+          <w:lang w:eastAsia="es-AR"/>
+        </w:rPr>
+        <w:t xml:space="preserve">Se igualo la estética de la lista de usuarios con la de los </w:t>
+      </w:r>
+      <w:proofErr w:type="spellStart"/>
+      <w:r>
+        <w:rPr>
+          <w:rFonts w:eastAsia="Times New Roman" w:cs="Arial"/>
+          <w:color w:val="222222"/>
+          <w:sz w:val="20"/>
+          <w:szCs w:val="20"/>
+          <w:lang w:eastAsia="es-AR"/>
+        </w:rPr>
+        <w:t>Todo’s</w:t>
+      </w:r>
+      <w:proofErr w:type="spellEnd"/>
+      <w:r>
+        <w:rPr>
+          <w:rFonts w:eastAsia="Times New Roman" w:cs="Arial"/>
+          <w:color w:val="222222"/>
+          <w:sz w:val="20"/>
+          <w:szCs w:val="20"/>
+          <w:lang w:eastAsia="es-AR"/>
+        </w:rPr>
+        <w:t>.</w:t>
+      </w:r>
+    </w:p>
+    <w:p>
+      <w:pPr>
+        <w:shd w:val="clear" w:color="auto" w:fill="FFFFFF"/>
+        <w:spacing w:after="0" w:line="0" w:lineRule="atLeast"/>
+        <w:ind w:left="357"/>
+        <w:rPr>
+          <w:rFonts w:eastAsia="Times New Roman" w:cs="Arial"/>
+          <w:color w:val="222222"/>
+          <w:sz w:val="20"/>
+          <w:szCs w:val="20"/>
+          <w:lang w:eastAsia="es-AR"/>
+        </w:rPr>
+      </w:pPr>
+      <w:r>
+        <w:rPr>
+          <w:rFonts w:eastAsia="Times New Roman" w:cs="Arial"/>
+          <w:color w:val="222222"/>
+          <w:sz w:val="20"/>
+          <w:szCs w:val="20"/>
+          <w:lang w:eastAsia="es-AR"/>
+        </w:rPr>
+        <w:t>Se agregaron los campos de fecha de creación y finalización.</w:t>
+      </w:r>
+    </w:p>
+    <w:p>
+      <w:pPr>
+        <w:shd w:val="clear" w:color="auto" w:fill="FFFFFF"/>
+        <w:spacing w:after="0" w:line="0" w:lineRule="atLeast"/>
+        <w:ind w:left="357"/>
+        <w:rPr>
+          <w:rFonts w:eastAsia="Times New Roman" w:cs="Arial"/>
+          <w:color w:val="222222"/>
+          <w:sz w:val="20"/>
+          <w:szCs w:val="20"/>
+          <w:lang w:eastAsia="es-AR"/>
+        </w:rPr>
+      </w:pPr>
+    </w:p>
+    <w:p>
+      <w:pPr>
+        <w:shd w:val="clear" w:color="auto" w:fill="FFFFFF"/>
+        <w:spacing w:after="0" w:line="0" w:lineRule="atLeast"/>
+        <w:ind w:left="357"/>
+        <w:rPr>
+          <w:rFonts w:eastAsia="Times New Roman" w:cs="Arial"/>
+          <w:color w:val="222222"/>
+          <w:sz w:val="20"/>
+          <w:szCs w:val="20"/>
+          <w:lang w:eastAsia="es-AR"/>
+        </w:rPr>
+      </w:pPr>
+      <w:r>
+        <w:rPr>
+          <w:rFonts w:eastAsia="Times New Roman" w:cs="Arial"/>
+          <w:color w:val="222222"/>
+          <w:sz w:val="20"/>
+          <w:szCs w:val="20"/>
+          <w:lang w:eastAsia="es-AR"/>
+        </w:rPr>
+        <w:t xml:space="preserve">Gracias a todos los que hicieron posible </w:t>
+      </w:r>
+      <w:r>
+        <w:rPr>
+          <w:rFonts w:eastAsia="Times New Roman" w:cs="Arial"/>
+          <w:color w:val="222222"/>
+          <w:sz w:val="20"/>
+          <w:szCs w:val="20"/>
+          <w:lang w:eastAsia="es-AR"/>
+        </w:rPr>
+        <w:t>la</w:t>
+      </w:r>
+      <w:r>
+        <w:t xml:space="preserve"> </w:t>
+      </w:r>
+      <w:r>
+        <w:rPr>
+          <w:rFonts w:eastAsia="Times New Roman" w:cs="Arial"/>
+          <w:color w:val="222222"/>
+          <w:sz w:val="20"/>
+          <w:szCs w:val="20"/>
+          <w:lang w:eastAsia="es-AR"/>
+        </w:rPr>
+        <w:t>Diplomatura en Programación .Net</w:t>
+      </w:r>
+      <w:r>
+        <w:rPr>
+          <w:rFonts w:eastAsia="Times New Roman" w:cs="Arial"/>
+          <w:color w:val="222222"/>
+          <w:sz w:val="20"/>
+          <w:szCs w:val="20"/>
+          <w:lang w:eastAsia="es-AR"/>
+        </w:rPr>
+        <w:t xml:space="preserve"> </w:t>
+      </w:r>
+      <w:bookmarkStart w:id="0" w:name="_GoBack"/>
+      <w:bookmarkEnd w:id="0"/>
     </w:p>
     <w:sectPr>
       <w:pgSz w:w="12240" w:h="15840"/>
@@ -1714,7 +2291,6 @@
   <w:style w:type="character" w:default="1" w:styleId="Fuentedeprrafopredeter">
     <w:name w:val="Default Paragraph Font"/>
     <w:uiPriority w:val="1"/>
-    <w:semiHidden/>
     <w:unhideWhenUsed/>
   </w:style>
   <w:style w:type="table" w:default="1" w:styleId="Tablanormal">
@@ -1915,7 +2491,6 @@
   <w:style w:type="character" w:default="1" w:styleId="Fuentedeprrafopredeter">
     <w:name w:val="Default Paragraph Font"/>
     <w:uiPriority w:val="1"/>
-    <w:semiHidden/>
     <w:unhideWhenUsed/>
   </w:style>
   <w:style w:type="table" w:default="1" w:styleId="Tablanormal">
@@ -2243,7 +2818,7 @@
 </file>
 
 <file path=customXml/itemProps1.xml><?xml version="1.0" encoding="utf-8"?>
-<ds:datastoreItem xmlns:ds="http://schemas.openxmlformats.org/officeDocument/2006/customXml" ds:itemID="{9569EDAD-6268-492F-AB2C-17C0677143F8}">
+<ds:datastoreItem xmlns:ds="http://schemas.openxmlformats.org/officeDocument/2006/customXml" ds:itemID="{0DFDC248-C78F-4810-8499-D7E551EF4F94}">
   <ds:schemaRefs>
     <ds:schemaRef ds:uri="http://schemas.openxmlformats.org/officeDocument/2006/bibliography"/>
   </ds:schemaRefs>

</xml_diff>

<commit_message>
Se pudo sobrecargar al Controller, se le agregaron dos funciones, una que obtiene la lista de usuarios y la graba en el ViewBag, y la otra que obtiene el usuario seleccionado.
</commit_message>
<xml_diff>
--- a/NuevasCaracteristicas.docx
+++ b/NuevasCaracteristicas.docx
@@ -1762,6 +1762,20 @@
         </w:rPr>
         <w:t xml:space="preserve"> </w:t>
       </w:r>
+    </w:p>
+    <w:p>
+      <w:pPr>
+        <w:shd w:val="clear" w:color="auto" w:fill="FFFFFF"/>
+        <w:spacing w:after="0" w:line="0" w:lineRule="atLeast"/>
+        <w:ind w:left="357"/>
+        <w:rPr>
+          <w:rFonts w:eastAsia="Times New Roman" w:cs="Arial"/>
+          <w:color w:val="222222"/>
+          <w:sz w:val="20"/>
+          <w:szCs w:val="20"/>
+          <w:lang w:eastAsia="es-AR"/>
+        </w:rPr>
+      </w:pPr>
       <w:bookmarkStart w:id="0" w:name="_GoBack"/>
       <w:bookmarkEnd w:id="0"/>
     </w:p>
@@ -2291,6 +2305,7 @@
   <w:style w:type="character" w:default="1" w:styleId="Fuentedeprrafopredeter">
     <w:name w:val="Default Paragraph Font"/>
     <w:uiPriority w:val="1"/>
+    <w:semiHidden/>
     <w:unhideWhenUsed/>
   </w:style>
   <w:style w:type="table" w:default="1" w:styleId="Tablanormal">
@@ -2491,6 +2506,7 @@
   <w:style w:type="character" w:default="1" w:styleId="Fuentedeprrafopredeter">
     <w:name w:val="Default Paragraph Font"/>
     <w:uiPriority w:val="1"/>
+    <w:semiHidden/>
     <w:unhideWhenUsed/>
   </w:style>
   <w:style w:type="table" w:default="1" w:styleId="Tablanormal">
@@ -2818,7 +2834,7 @@
 </file>
 
 <file path=customXml/itemProps1.xml><?xml version="1.0" encoding="utf-8"?>
-<ds:datastoreItem xmlns:ds="http://schemas.openxmlformats.org/officeDocument/2006/customXml" ds:itemID="{0DFDC248-C78F-4810-8499-D7E551EF4F94}">
+<ds:datastoreItem xmlns:ds="http://schemas.openxmlformats.org/officeDocument/2006/customXml" ds:itemID="{366759D4-1D60-44D8-95B7-8C5441E2F8E7}">
   <ds:schemaRefs>
     <ds:schemaRef ds:uri="http://schemas.openxmlformats.org/officeDocument/2006/bibliography"/>
   </ds:schemaRefs>

</xml_diff>